<commit_message>
finished network labs and updated postings doc
</commit_message>
<xml_diff>
--- a/docs/Forum Postings.docx
+++ b/docs/Forum Postings.docx
@@ -314,17 +314,234 @@
         </w:rPr>
         <w:t>’</w:t>
       </w:r>
+      <w:r>
+        <w:rPr>
+          <w:rFonts w:ascii="Times New Roman" w:eastAsia="Times New Roman" w:hAnsi="Times New Roman" w:cs="Times New Roman"/>
+          <w:color w:val="565A5C"/>
+          <w:spacing w:val="3"/>
+          <w:sz w:val="24"/>
+          <w:szCs w:val="24"/>
+        </w:rPr>
+        <w:t>t find anything specific.</w:t>
+      </w:r>
+    </w:p>
+    <w:p>
+      <w:pPr>
+        <w:shd w:val="clear" w:color="auto" w:fill="FFFFFF"/>
+        <w:spacing w:before="120" w:after="240" w:line="240" w:lineRule="auto"/>
+        <w:rPr>
+          <w:rFonts w:ascii="Times New Roman" w:eastAsia="Times New Roman" w:hAnsi="Times New Roman" w:cs="Times New Roman"/>
+          <w:color w:val="565A5C"/>
+          <w:spacing w:val="3"/>
+          <w:sz w:val="24"/>
+          <w:szCs w:val="24"/>
+        </w:rPr>
+      </w:pPr>
+      <w:r>
+        <w:rPr>
+          <w:rFonts w:ascii="Times New Roman" w:eastAsia="Times New Roman" w:hAnsi="Times New Roman" w:cs="Times New Roman"/>
+          <w:color w:val="565A5C"/>
+          <w:spacing w:val="3"/>
+          <w:sz w:val="24"/>
+          <w:szCs w:val="24"/>
+        </w:rPr>
+        <w:t>Maintaining State/Programming Form Question</w:t>
+      </w:r>
+      <w:r>
+        <w:rPr>
+          <w:rFonts w:ascii="Times New Roman" w:eastAsia="Times New Roman" w:hAnsi="Times New Roman" w:cs="Times New Roman"/>
+          <w:color w:val="565A5C"/>
+          <w:spacing w:val="3"/>
+          <w:sz w:val="24"/>
+          <w:szCs w:val="24"/>
+        </w:rPr>
+        <w:t>:</w:t>
+      </w:r>
+    </w:p>
+    <w:p>
+      <w:pPr>
+        <w:pStyle w:val="NormalWeb"/>
+      </w:pPr>
+      <w:r>
+        <w:t xml:space="preserve">The short answer is what you are proposing will work just fine. If it's a static final object you </w:t>
+      </w:r>
+      <w:proofErr w:type="spellStart"/>
+      <w:proofErr w:type="gramStart"/>
+      <w:r>
+        <w:t>wont</w:t>
+      </w:r>
+      <w:proofErr w:type="spellEnd"/>
+      <w:proofErr w:type="gramEnd"/>
+      <w:r>
+        <w:t xml:space="preserve"> need to pass it around though, just access it. My suggestion would be to use a Dictionary or Map object over an </w:t>
+      </w:r>
+      <w:proofErr w:type="spellStart"/>
+      <w:r>
+        <w:t>ArrayList</w:t>
+      </w:r>
+      <w:proofErr w:type="spellEnd"/>
+      <w:r>
+        <w:t xml:space="preserve"> if you want to implement it this way though, then you can have the keys be the user id's and the values be your jokes/proverbs. This would make for much faster lookup.</w:t>
+      </w:r>
+      <w:r>
+        <w:br/>
+      </w:r>
+      <w:r>
+        <w:lastRenderedPageBreak/>
+        <w:br/>
+        <w:t>There is one thing to keep in mind. If you do the above and I read your post right you're structure would look something like the following:</w:t>
+      </w:r>
+      <w:r>
+        <w:br/>
+      </w:r>
+      <w:r>
+        <w:br/>
+        <w:t>[{ "id1": [ JA, JB, JC, JD]},  { "id2": [ JA, JB, JC, JD]} ,  { "id3": [ JA, JB, JC, JD]} ]</w:t>
+      </w:r>
+      <w:r>
+        <w:br/>
+      </w:r>
+      <w:r>
+        <w:br/>
+        <w:t>This is good for a small set of users, but imagine having 50-100k users. You're now keeping a list of every joke for every user and could end up being a resource issue.</w:t>
+      </w:r>
+      <w:r>
+        <w:br/>
+      </w:r>
+      <w:r>
+        <w:br/>
+        <w:t xml:space="preserve">There are a lot of ways around this but if you want to keep a similar structure one possible option would be to create 2 objects rather than 1. One to maintain the jokes and one to maintain the users. The jokes could be a mapping of every joke you have and an ID for that joke and then the users would be a mapping of user ids and a list of joke objects containing the jokes id and if it's been heard yet. It adds a little more overhead in processing for lookup up the jokes and also determining if they've been heard or </w:t>
+      </w:r>
+      <w:proofErr w:type="gramStart"/>
+      <w:r>
+        <w:t>not</w:t>
+      </w:r>
+      <w:proofErr w:type="gramEnd"/>
+      <w:r>
+        <w:t xml:space="preserve"> but you save a ton of space by not replicating the jokes. Also, if you want to change a joke you only </w:t>
+      </w:r>
+      <w:proofErr w:type="gramStart"/>
+      <w:r>
+        <w:t>have to</w:t>
+      </w:r>
+      <w:proofErr w:type="gramEnd"/>
+      <w:r>
+        <w:t xml:space="preserve"> do it in 1 location.</w:t>
+      </w:r>
+      <w:r>
+        <w:br/>
+      </w:r>
+    </w:p>
+    <w:p>
+      <w:pPr>
+        <w:pStyle w:val="NormalWeb"/>
+        <w:rPr>
+          <w:color w:val="565A5C"/>
+          <w:spacing w:val="3"/>
+          <w:shd w:val="clear" w:color="auto" w:fill="FFFFFF"/>
+        </w:rPr>
+      </w:pPr>
+      <w:r>
+        <w:t>Network Labs Reply to “</w:t>
+      </w:r>
+      <w:r>
+        <w:rPr>
+          <w:color w:val="565A5C"/>
+          <w:spacing w:val="3"/>
+          <w:shd w:val="clear" w:color="auto" w:fill="FFFFFF"/>
+        </w:rPr>
+        <w:t>Some other network tools to check out</w:t>
+      </w:r>
+      <w:r>
+        <w:rPr>
+          <w:color w:val="565A5C"/>
+          <w:spacing w:val="3"/>
+          <w:shd w:val="clear" w:color="auto" w:fill="FFFFFF"/>
+        </w:rPr>
+        <w:t>”</w:t>
+      </w:r>
+    </w:p>
+    <w:p>
+      <w:pPr>
+        <w:pStyle w:val="NormalWeb"/>
+      </w:pPr>
       <w:bookmarkStart w:id="0" w:name="_GoBack"/>
       <w:bookmarkEnd w:id="0"/>
       <w:r>
-        <w:rPr>
-          <w:rFonts w:ascii="Times New Roman" w:eastAsia="Times New Roman" w:hAnsi="Times New Roman" w:cs="Times New Roman"/>
-          <w:color w:val="565A5C"/>
-          <w:spacing w:val="3"/>
-          <w:sz w:val="24"/>
-          <w:szCs w:val="24"/>
-        </w:rPr>
-        <w:t>t find anything specific.</w:t>
+        <w:br/>
+        <w:t xml:space="preserve">I've actually used both </w:t>
+      </w:r>
+      <w:proofErr w:type="spellStart"/>
+      <w:r>
+        <w:t>PostMan</w:t>
+      </w:r>
+      <w:proofErr w:type="spellEnd"/>
+      <w:r>
+        <w:t xml:space="preserve"> and Fiddler a lot. One thing I like about fiddler is you can script a lot of stuff into it. For my job part of our platform is a REST API that requires a auth0 bearer token </w:t>
+      </w:r>
+      <w:proofErr w:type="gramStart"/>
+      <w:r>
+        <w:t>in order to</w:t>
+      </w:r>
+      <w:proofErr w:type="gramEnd"/>
+      <w:r>
+        <w:t xml:space="preserve"> allow you to have access. What I ended up doing was changing fiddler so that when a request was made to any </w:t>
+      </w:r>
+      <w:proofErr w:type="spellStart"/>
+      <w:r>
+        <w:t>url</w:t>
+      </w:r>
+      <w:proofErr w:type="spellEnd"/>
+      <w:r>
+        <w:t xml:space="preserve"> that contained the platforms </w:t>
+      </w:r>
+      <w:proofErr w:type="spellStart"/>
+      <w:r>
+        <w:t>url</w:t>
+      </w:r>
+      <w:proofErr w:type="spellEnd"/>
+      <w:r>
+        <w:t xml:space="preserve"> it automatically made a secondary request to get Auth0 to get bearer token and then changed the request that was going to our REST </w:t>
+      </w:r>
+      <w:proofErr w:type="spellStart"/>
+      <w:r>
+        <w:t>api</w:t>
+      </w:r>
+      <w:proofErr w:type="spellEnd"/>
+      <w:r>
+        <w:t xml:space="preserve"> to add the authentication header. It </w:t>
+      </w:r>
+      <w:proofErr w:type="spellStart"/>
+      <w:r>
+        <w:t>tooks</w:t>
+      </w:r>
+      <w:proofErr w:type="spellEnd"/>
+      <w:r>
+        <w:t xml:space="preserve"> a little figuring out at first because the fiddler scripting language is </w:t>
+      </w:r>
+      <w:proofErr w:type="spellStart"/>
+      <w:r>
+        <w:t>kinda</w:t>
+      </w:r>
+      <w:proofErr w:type="spellEnd"/>
+      <w:r>
+        <w:t xml:space="preserve"> funky about </w:t>
+      </w:r>
+      <w:proofErr w:type="gramStart"/>
+      <w:r>
+        <w:t>ordering</w:t>
+      </w:r>
+      <w:proofErr w:type="gramEnd"/>
+      <w:r>
+        <w:t xml:space="preserve"> but it ended up being a major time saver. I've also done something similar in </w:t>
+      </w:r>
+      <w:proofErr w:type="spellStart"/>
+      <w:r>
+        <w:t>POSTMan</w:t>
+      </w:r>
+      <w:proofErr w:type="spellEnd"/>
+      <w:r>
+        <w:t xml:space="preserve"> by chaining requests together, although I admit I've used it a lot less though.</w:t>
       </w:r>
     </w:p>
     <w:p>

</xml_diff>

<commit_message>
Final changes for Jokeserver
</commit_message>
<xml_diff>
--- a/docs/Forum Postings.docx
+++ b/docs/Forum Postings.docx
@@ -6,6 +6,7 @@
       <w:pPr>
         <w:rPr>
           <w:rFonts w:ascii="Times New Roman" w:hAnsi="Times New Roman" w:cs="Times New Roman"/>
+          <w:color w:val="000000" w:themeColor="text1"/>
           <w:sz w:val="24"/>
           <w:szCs w:val="24"/>
         </w:rPr>
@@ -13,6 +14,7 @@
       <w:r>
         <w:rPr>
           <w:rFonts w:ascii="Times New Roman" w:hAnsi="Times New Roman" w:cs="Times New Roman"/>
+          <w:color w:val="000000" w:themeColor="text1"/>
           <w:sz w:val="24"/>
           <w:szCs w:val="24"/>
         </w:rPr>
@@ -21,19 +23,11 @@
       <w:r>
         <w:rPr>
           <w:rFonts w:ascii="Times New Roman" w:hAnsi="Times New Roman" w:cs="Times New Roman"/>
+          <w:color w:val="000000" w:themeColor="text1"/>
           <w:sz w:val="24"/>
           <w:szCs w:val="24"/>
         </w:rPr>
         <w:br/>
-      </w:r>
-      <w:bookmarkStart w:id="0" w:name="_GoBack"/>
-      <w:bookmarkEnd w:id="0"/>
-      <w:r>
-        <w:rPr>
-          <w:rFonts w:ascii="Times New Roman" w:hAnsi="Times New Roman" w:cs="Times New Roman"/>
-          <w:sz w:val="24"/>
-          <w:szCs w:val="24"/>
-        </w:rPr>
         <w:t>My Entry:</w:t>
       </w:r>
     </w:p>
@@ -41,6 +35,7 @@
       <w:pPr>
         <w:rPr>
           <w:rFonts w:ascii="Times New Roman" w:hAnsi="Times New Roman" w:cs="Times New Roman"/>
+          <w:color w:val="000000" w:themeColor="text1"/>
           <w:sz w:val="24"/>
           <w:szCs w:val="24"/>
         </w:rPr>
@@ -48,6 +43,7 @@
       <w:r>
         <w:rPr>
           <w:rFonts w:ascii="Times New Roman" w:hAnsi="Times New Roman" w:cs="Times New Roman"/>
+          <w:color w:val="000000" w:themeColor="text1"/>
           <w:sz w:val="24"/>
           <w:szCs w:val="24"/>
         </w:rPr>
@@ -57,32 +53,56 @@
     <w:p>
       <w:pPr>
         <w:pStyle w:val="NormalWeb"/>
+        <w:rPr>
+          <w:color w:val="000000" w:themeColor="text1"/>
+        </w:rPr>
       </w:pPr>
       <w:r>
+        <w:rPr>
+          <w:color w:val="000000" w:themeColor="text1"/>
+        </w:rPr>
         <w:t xml:space="preserve">       My name is Thomas </w:t>
       </w:r>
       <w:proofErr w:type="gramStart"/>
       <w:r>
+        <w:rPr>
+          <w:color w:val="000000" w:themeColor="text1"/>
+        </w:rPr>
         <w:t>Leedberg</w:t>
       </w:r>
       <w:proofErr w:type="gramEnd"/>
       <w:r>
+        <w:rPr>
+          <w:color w:val="000000" w:themeColor="text1"/>
+        </w:rPr>
         <w:t xml:space="preserve"> but I've gone by Tommy for just about my whole life. I'm 31 years old and am a transplant from Massachusetts and have I've lived in Chicago for a little over a year and a half now. I received my undergrad in Computer Science at the University of Massachusetts Lowell, but prior to that I was attending the University of West Virginia. I currently work for Schneider Electric and I've been with them for a little over 8 years now. This is only the second course that I've taken at DePaul and so </w:t>
       </w:r>
       <w:proofErr w:type="gramStart"/>
       <w:r>
+        <w:rPr>
+          <w:color w:val="000000" w:themeColor="text1"/>
+        </w:rPr>
         <w:t>far</w:t>
       </w:r>
       <w:proofErr w:type="gramEnd"/>
       <w:r>
+        <w:rPr>
+          <w:color w:val="000000" w:themeColor="text1"/>
+        </w:rPr>
         <w:t xml:space="preserve"> I'm enjoying the school. In my spare time I like to travel, I've been a lot of places but there are so many more I want to see and experience. I love being a part of cultures that are not my own. I also enjoy being outdoors, growing up in northern Massachusetts there is plenty of opportunity to go hiking and camping in the mountains of New Hampshire. I also love music and going to music festivals/concerts. </w:t>
       </w:r>
     </w:p>
     <w:p>
       <w:pPr>
         <w:pStyle w:val="NormalWeb"/>
+        <w:rPr>
+          <w:color w:val="000000" w:themeColor="text1"/>
+        </w:rPr>
       </w:pPr>
       <w:r>
+        <w:rPr>
+          <w:color w:val="000000" w:themeColor="text1"/>
+        </w:rPr>
         <w:t>Reply to Chris Williams Introduction:</w:t>
       </w:r>
     </w:p>
@@ -90,12 +110,14 @@
       <w:pPr>
         <w:pStyle w:val="NormalWeb"/>
         <w:rPr>
+          <w:color w:val="000000" w:themeColor="text1"/>
           <w:spacing w:val="3"/>
           <w:shd w:val="clear" w:color="auto" w:fill="FFFFFF"/>
         </w:rPr>
       </w:pPr>
       <w:r>
         <w:rPr>
+          <w:color w:val="000000" w:themeColor="text1"/>
           <w:spacing w:val="3"/>
           <w:shd w:val="clear" w:color="auto" w:fill="FFFFFF"/>
         </w:rPr>
@@ -103,12 +125,14 @@
       </w:r>
       <w:r>
         <w:rPr>
+          <w:color w:val="000000" w:themeColor="text1"/>
           <w:spacing w:val="3"/>
         </w:rPr>
         <w:br/>
       </w:r>
       <w:r>
         <w:rPr>
+          <w:color w:val="000000" w:themeColor="text1"/>
           <w:spacing w:val="3"/>
           <w:shd w:val="clear" w:color="auto" w:fill="FFFFFF"/>
         </w:rPr>
@@ -117,6 +141,7 @@
       <w:proofErr w:type="gramStart"/>
       <w:r>
         <w:rPr>
+          <w:color w:val="000000" w:themeColor="text1"/>
           <w:spacing w:val="3"/>
           <w:shd w:val="clear" w:color="auto" w:fill="FFFFFF"/>
         </w:rPr>
@@ -125,6 +150,7 @@
       <w:proofErr w:type="gramEnd"/>
       <w:r>
         <w:rPr>
+          <w:color w:val="000000" w:themeColor="text1"/>
           <w:spacing w:val="3"/>
           <w:shd w:val="clear" w:color="auto" w:fill="FFFFFF"/>
         </w:rPr>
@@ -133,6 +159,7 @@
       <w:proofErr w:type="gramStart"/>
       <w:r>
         <w:rPr>
+          <w:color w:val="000000" w:themeColor="text1"/>
           <w:spacing w:val="3"/>
           <w:shd w:val="clear" w:color="auto" w:fill="FFFFFF"/>
         </w:rPr>
@@ -141,6 +168,7 @@
       <w:proofErr w:type="gramEnd"/>
       <w:r>
         <w:rPr>
+          <w:color w:val="000000" w:themeColor="text1"/>
           <w:spacing w:val="3"/>
           <w:shd w:val="clear" w:color="auto" w:fill="FFFFFF"/>
         </w:rPr>
@@ -149,6 +177,7 @@
       <w:proofErr w:type="gramStart"/>
       <w:r>
         <w:rPr>
+          <w:color w:val="000000" w:themeColor="text1"/>
           <w:spacing w:val="3"/>
           <w:shd w:val="clear" w:color="auto" w:fill="FFFFFF"/>
         </w:rPr>
@@ -157,6 +186,7 @@
       <w:proofErr w:type="gramEnd"/>
       <w:r>
         <w:rPr>
+          <w:color w:val="000000" w:themeColor="text1"/>
           <w:spacing w:val="3"/>
           <w:shd w:val="clear" w:color="auto" w:fill="FFFFFF"/>
         </w:rPr>
@@ -165,6 +195,7 @@
       <w:proofErr w:type="spellStart"/>
       <w:r>
         <w:rPr>
+          <w:color w:val="000000" w:themeColor="text1"/>
           <w:spacing w:val="3"/>
           <w:shd w:val="clear" w:color="auto" w:fill="FFFFFF"/>
         </w:rPr>
@@ -173,6 +204,7 @@
       <w:proofErr w:type="spellEnd"/>
       <w:r>
         <w:rPr>
+          <w:color w:val="000000" w:themeColor="text1"/>
           <w:spacing w:val="3"/>
           <w:shd w:val="clear" w:color="auto" w:fill="FFFFFF"/>
         </w:rPr>
@@ -183,6 +215,7 @@
       <w:pPr>
         <w:pStyle w:val="NormalWeb"/>
         <w:rPr>
+          <w:color w:val="000000" w:themeColor="text1"/>
           <w:spacing w:val="3"/>
           <w:shd w:val="clear" w:color="auto" w:fill="F2F8FC"/>
         </w:rPr>
@@ -190,6 +223,7 @@
       <w:proofErr w:type="spellStart"/>
       <w:r>
         <w:rPr>
+          <w:color w:val="000000" w:themeColor="text1"/>
           <w:spacing w:val="3"/>
           <w:shd w:val="clear" w:color="auto" w:fill="FFFFFF"/>
         </w:rPr>
@@ -198,6 +232,7 @@
       <w:proofErr w:type="spellEnd"/>
       <w:r>
         <w:rPr>
+          <w:color w:val="000000" w:themeColor="text1"/>
           <w:spacing w:val="3"/>
           <w:shd w:val="clear" w:color="auto" w:fill="FFFFFF"/>
         </w:rPr>
@@ -206,6 +241,7 @@
       <w:proofErr w:type="spellStart"/>
       <w:r>
         <w:rPr>
+          <w:color w:val="000000" w:themeColor="text1"/>
           <w:spacing w:val="3"/>
           <w:shd w:val="clear" w:color="auto" w:fill="FFFFFF"/>
         </w:rPr>
@@ -214,6 +250,7 @@
       <w:proofErr w:type="spellEnd"/>
       <w:r>
         <w:rPr>
+          <w:color w:val="000000" w:themeColor="text1"/>
           <w:spacing w:val="3"/>
           <w:shd w:val="clear" w:color="auto" w:fill="FFFFFF"/>
         </w:rPr>
@@ -221,6 +258,7 @@
       </w:r>
       <w:r>
         <w:rPr>
+          <w:color w:val="000000" w:themeColor="text1"/>
           <w:spacing w:val="3"/>
           <w:shd w:val="clear" w:color="auto" w:fill="F2F8FC"/>
         </w:rPr>
@@ -229,6 +267,7 @@
       <w:proofErr w:type="spellStart"/>
       <w:r>
         <w:rPr>
+          <w:color w:val="000000" w:themeColor="text1"/>
           <w:spacing w:val="3"/>
           <w:shd w:val="clear" w:color="auto" w:fill="F2F8FC"/>
         </w:rPr>
@@ -237,6 +276,7 @@
       <w:proofErr w:type="spellEnd"/>
       <w:r>
         <w:rPr>
+          <w:color w:val="000000" w:themeColor="text1"/>
           <w:spacing w:val="3"/>
           <w:shd w:val="clear" w:color="auto" w:fill="F2F8FC"/>
         </w:rPr>
@@ -249,19 +289,23 @@
         <w:shd w:val="clear" w:color="auto" w:fill="FFFFFF"/>
         <w:spacing w:before="120" w:beforeAutospacing="0" w:after="240" w:afterAutospacing="0"/>
         <w:rPr>
-          <w:color w:val="565A5C"/>
+          <w:color w:val="000000" w:themeColor="text1"/>
           <w:spacing w:val="3"/>
         </w:rPr>
       </w:pPr>
       <w:r>
         <w:rPr>
+          <w:color w:val="000000" w:themeColor="text1"/>
           <w:spacing w:val="3"/>
           <w:shd w:val="clear" w:color="auto" w:fill="F2F8FC"/>
         </w:rPr>
         <w:t>General:</w:t>
       </w:r>
-      <w:r>
-        <w:rPr>
+      <w:bookmarkStart w:id="0" w:name="_GoBack"/>
+      <w:bookmarkEnd w:id="0"/>
+      <w:r>
+        <w:rPr>
+          <w:color w:val="000000" w:themeColor="text1"/>
           <w:spacing w:val="3"/>
           <w:shd w:val="clear" w:color="auto" w:fill="F2F8FC"/>
         </w:rPr>
@@ -269,7 +313,7 @@
       </w:r>
       <w:r>
         <w:rPr>
-          <w:color w:val="565A5C"/>
+          <w:color w:val="000000" w:themeColor="text1"/>
           <w:spacing w:val="3"/>
         </w:rPr>
         <w:t>Hello,</w:t>
@@ -281,7 +325,7 @@
         <w:spacing w:before="120" w:after="240" w:line="240" w:lineRule="auto"/>
         <w:rPr>
           <w:rFonts w:ascii="Times New Roman" w:eastAsia="Times New Roman" w:hAnsi="Times New Roman" w:cs="Times New Roman"/>
-          <w:color w:val="565A5C"/>
+          <w:color w:val="000000" w:themeColor="text1"/>
           <w:spacing w:val="3"/>
           <w:sz w:val="24"/>
           <w:szCs w:val="24"/>
@@ -290,32 +334,12 @@
       <w:r>
         <w:rPr>
           <w:rFonts w:ascii="Times New Roman" w:eastAsia="Times New Roman" w:hAnsi="Times New Roman" w:cs="Times New Roman"/>
-          <w:color w:val="565A5C"/>
+          <w:color w:val="000000" w:themeColor="text1"/>
           <w:spacing w:val="3"/>
           <w:sz w:val="24"/>
           <w:szCs w:val="24"/>
         </w:rPr>
-        <w:t>   Is there a file name format we should give our zip files when we submit our programs? I was trying to find it in the docs/content but I couldn</w:t>
-      </w:r>
-      <w:r>
-        <w:rPr>
-          <w:rFonts w:ascii="Times New Roman" w:eastAsia="Times New Roman" w:hAnsi="Times New Roman" w:cs="Times New Roman"/>
-          <w:color w:val="565A5C"/>
-          <w:spacing w:val="3"/>
-          <w:sz w:val="24"/>
-          <w:szCs w:val="24"/>
-        </w:rPr>
-        <w:t>’</w:t>
-      </w:r>
-      <w:r>
-        <w:rPr>
-          <w:rFonts w:ascii="Times New Roman" w:eastAsia="Times New Roman" w:hAnsi="Times New Roman" w:cs="Times New Roman"/>
-          <w:color w:val="565A5C"/>
-          <w:spacing w:val="3"/>
-          <w:sz w:val="24"/>
-          <w:szCs w:val="24"/>
-        </w:rPr>
-        <w:t>t find anything specific.</w:t>
+        <w:t>   Is there a file name format we should give our zip files when we submit our programs? I was trying to find it in the docs/content but I couldn’t find anything specific.</w:t>
       </w:r>
     </w:p>
     <w:p>
@@ -324,7 +348,7 @@
         <w:spacing w:before="120" w:after="240" w:line="240" w:lineRule="auto"/>
         <w:rPr>
           <w:rFonts w:ascii="Times New Roman" w:eastAsia="Times New Roman" w:hAnsi="Times New Roman" w:cs="Times New Roman"/>
-          <w:color w:val="565A5C"/>
+          <w:color w:val="000000" w:themeColor="text1"/>
           <w:spacing w:val="3"/>
           <w:sz w:val="24"/>
           <w:szCs w:val="24"/>
@@ -333,7 +357,7 @@
       <w:r>
         <w:rPr>
           <w:rFonts w:ascii="Times New Roman" w:eastAsia="Times New Roman" w:hAnsi="Times New Roman" w:cs="Times New Roman"/>
-          <w:color w:val="565A5C"/>
+          <w:color w:val="000000" w:themeColor="text1"/>
           <w:spacing w:val="3"/>
           <w:sz w:val="24"/>
           <w:szCs w:val="24"/>
@@ -343,27 +367,17 @@
       <w:r>
         <w:rPr>
           <w:rFonts w:ascii="Times New Roman" w:eastAsia="Times New Roman" w:hAnsi="Times New Roman" w:cs="Times New Roman"/>
-          <w:color w:val="565A5C"/>
+          <w:color w:val="000000" w:themeColor="text1"/>
           <w:spacing w:val="3"/>
           <w:sz w:val="24"/>
           <w:szCs w:val="24"/>
         </w:rPr>
-        <w:t>Maintaining State/Programming Form Question</w:t>
+        <w:t>Maintaining State/Programming Form Question:</w:t>
       </w:r>
       <w:r>
         <w:rPr>
           <w:rFonts w:ascii="Times New Roman" w:eastAsia="Times New Roman" w:hAnsi="Times New Roman" w:cs="Times New Roman"/>
-          <w:color w:val="565A5C"/>
-          <w:spacing w:val="3"/>
-          <w:sz w:val="24"/>
-          <w:szCs w:val="24"/>
-        </w:rPr>
-        <w:t>:</w:t>
-      </w:r>
-      <w:r>
-        <w:rPr>
-          <w:rFonts w:ascii="Times New Roman" w:eastAsia="Times New Roman" w:hAnsi="Times New Roman" w:cs="Times New Roman"/>
-          <w:color w:val="565A5C"/>
+          <w:color w:val="000000" w:themeColor="text1"/>
           <w:spacing w:val="3"/>
           <w:sz w:val="24"/>
           <w:szCs w:val="24"/>
@@ -374,77 +388,137 @@
     <w:p>
       <w:pPr>
         <w:pStyle w:val="NormalWeb"/>
+        <w:rPr>
+          <w:color w:val="000000" w:themeColor="text1"/>
+        </w:rPr>
       </w:pPr>
       <w:r>
+        <w:rPr>
+          <w:color w:val="000000" w:themeColor="text1"/>
+        </w:rPr>
         <w:t xml:space="preserve">The short answer is what you are proposing will work just fine. If it's a static final object you </w:t>
       </w:r>
       <w:proofErr w:type="spellStart"/>
       <w:proofErr w:type="gramStart"/>
       <w:r>
+        <w:rPr>
+          <w:color w:val="000000" w:themeColor="text1"/>
+        </w:rPr>
         <w:t>wont</w:t>
       </w:r>
       <w:proofErr w:type="spellEnd"/>
       <w:proofErr w:type="gramEnd"/>
       <w:r>
+        <w:rPr>
+          <w:color w:val="000000" w:themeColor="text1"/>
+        </w:rPr>
         <w:t xml:space="preserve"> need to pass it around though, just access it. My suggestion would be to use a Dictionary or Map object over an </w:t>
       </w:r>
       <w:proofErr w:type="spellStart"/>
       <w:r>
+        <w:rPr>
+          <w:color w:val="000000" w:themeColor="text1"/>
+        </w:rPr>
         <w:t>ArrayList</w:t>
       </w:r>
       <w:proofErr w:type="spellEnd"/>
       <w:r>
+        <w:rPr>
+          <w:color w:val="000000" w:themeColor="text1"/>
+        </w:rPr>
         <w:t xml:space="preserve"> if you want to implement it this way though, then you can have the keys be the user id's and the values be your jokes/proverbs. This would make for much faster lookup.</w:t>
       </w:r>
       <w:r>
+        <w:rPr>
+          <w:color w:val="000000" w:themeColor="text1"/>
+        </w:rPr>
         <w:br/>
       </w:r>
       <w:r>
+        <w:rPr>
+          <w:color w:val="000000" w:themeColor="text1"/>
+        </w:rPr>
         <w:br/>
         <w:t xml:space="preserve">There is one thing to keep in mind. If you do the above and I read your post right you're structure </w:t>
       </w:r>
       <w:r>
+        <w:rPr>
+          <w:color w:val="000000" w:themeColor="text1"/>
+        </w:rPr>
         <w:lastRenderedPageBreak/>
         <w:t>would look something like the following:</w:t>
       </w:r>
       <w:r>
+        <w:rPr>
+          <w:color w:val="000000" w:themeColor="text1"/>
+        </w:rPr>
         <w:br/>
       </w:r>
       <w:r>
+        <w:rPr>
+          <w:color w:val="000000" w:themeColor="text1"/>
+        </w:rPr>
         <w:br/>
         <w:t>[{ "id1": [ JA, JB, JC, JD]},  { "id2": [ JA, JB, JC, JD]} ,  { "id3": [ JA, JB, JC, JD]} ]</w:t>
       </w:r>
       <w:r>
+        <w:rPr>
+          <w:color w:val="000000" w:themeColor="text1"/>
+        </w:rPr>
         <w:br/>
       </w:r>
       <w:r>
+        <w:rPr>
+          <w:color w:val="000000" w:themeColor="text1"/>
+        </w:rPr>
         <w:br/>
         <w:t>This is good for a small set of users, but imagine having 50-100k users. You're now keeping a list of every joke for every user and could end up being a resource issue.</w:t>
       </w:r>
       <w:r>
+        <w:rPr>
+          <w:color w:val="000000" w:themeColor="text1"/>
+        </w:rPr>
         <w:br/>
       </w:r>
       <w:r>
+        <w:rPr>
+          <w:color w:val="000000" w:themeColor="text1"/>
+        </w:rPr>
         <w:br/>
         <w:t xml:space="preserve">There are a lot of ways around this but if you want to keep a similar structure one possible option would be to create 2 objects rather than 1. One to maintain the jokes and one to maintain the users. The jokes could be a mapping of every joke you have and an ID for that joke and then the users would be a mapping of user ids and a list of joke objects containing the jokes id and if it's been heard yet. It adds a little more overhead in processing for lookup up the jokes and also determining if they've been heard or </w:t>
       </w:r>
       <w:proofErr w:type="gramStart"/>
       <w:r>
+        <w:rPr>
+          <w:color w:val="000000" w:themeColor="text1"/>
+        </w:rPr>
         <w:t>not</w:t>
       </w:r>
       <w:proofErr w:type="gramEnd"/>
       <w:r>
+        <w:rPr>
+          <w:color w:val="000000" w:themeColor="text1"/>
+        </w:rPr>
         <w:t xml:space="preserve"> but you save a ton of space by not replicating the jokes. Also, if you want to change a joke you only </w:t>
       </w:r>
       <w:proofErr w:type="gramStart"/>
       <w:r>
+        <w:rPr>
+          <w:color w:val="000000" w:themeColor="text1"/>
+        </w:rPr>
         <w:t>have to</w:t>
       </w:r>
       <w:proofErr w:type="gramEnd"/>
       <w:r>
+        <w:rPr>
+          <w:color w:val="000000" w:themeColor="text1"/>
+        </w:rPr>
         <w:t xml:space="preserve"> do it in 1 location.</w:t>
       </w:r>
       <w:r>
+        <w:rPr>
+          <w:color w:val="000000" w:themeColor="text1"/>
+        </w:rPr>
         <w:br/>
       </w:r>
     </w:p>
@@ -452,20 +526,26 @@
       <w:pPr>
         <w:pStyle w:val="NormalWeb"/>
         <w:rPr>
-          <w:color w:val="565A5C"/>
+          <w:color w:val="000000" w:themeColor="text1"/>
           <w:spacing w:val="3"/>
           <w:shd w:val="clear" w:color="auto" w:fill="FFFFFF"/>
         </w:rPr>
       </w:pPr>
       <w:r>
+        <w:rPr>
+          <w:color w:val="000000" w:themeColor="text1"/>
+        </w:rPr>
         <w:t>Reply in Networks Lab</w:t>
       </w:r>
       <w:r>
+        <w:rPr>
+          <w:color w:val="000000" w:themeColor="text1"/>
+        </w:rPr>
         <w:t xml:space="preserve"> to “</w:t>
       </w:r>
       <w:r>
         <w:rPr>
-          <w:color w:val="565A5C"/>
+          <w:color w:val="000000" w:themeColor="text1"/>
           <w:spacing w:val="3"/>
           <w:shd w:val="clear" w:color="auto" w:fill="FFFFFF"/>
         </w:rPr>
@@ -476,100 +556,218 @@
       <w:pPr>
         <w:pStyle w:val="NormalWeb"/>
         <w:rPr>
-          <w:color w:val="565A5C"/>
+          <w:color w:val="000000" w:themeColor="text1"/>
           <w:spacing w:val="3"/>
           <w:shd w:val="clear" w:color="auto" w:fill="FFFFFF"/>
         </w:rPr>
       </w:pPr>
       <w:r>
+        <w:rPr>
+          <w:color w:val="000000" w:themeColor="text1"/>
+        </w:rPr>
         <w:br/>
         <w:t xml:space="preserve">I've </w:t>
       </w:r>
       <w:proofErr w:type="gramStart"/>
       <w:r>
+        <w:rPr>
+          <w:color w:val="000000" w:themeColor="text1"/>
+        </w:rPr>
         <w:t>actually used</w:t>
       </w:r>
       <w:proofErr w:type="gramEnd"/>
       <w:r>
+        <w:rPr>
+          <w:color w:val="000000" w:themeColor="text1"/>
+        </w:rPr>
         <w:t xml:space="preserve"> both </w:t>
       </w:r>
       <w:proofErr w:type="spellStart"/>
       <w:r>
+        <w:rPr>
+          <w:color w:val="000000" w:themeColor="text1"/>
+        </w:rPr>
         <w:t>PostMan</w:t>
       </w:r>
       <w:proofErr w:type="spellEnd"/>
       <w:r>
+        <w:rPr>
+          <w:color w:val="000000" w:themeColor="text1"/>
+        </w:rPr>
         <w:t xml:space="preserve"> and Fiddler a lot. One thing I like about fiddler is you can script a lot of stuff into it. For my job part of our platform is a REST API that requires a auth0 bearer token </w:t>
       </w:r>
       <w:proofErr w:type="gramStart"/>
       <w:r>
+        <w:rPr>
+          <w:color w:val="000000" w:themeColor="text1"/>
+        </w:rPr>
         <w:t>in order to</w:t>
       </w:r>
       <w:proofErr w:type="gramEnd"/>
       <w:r>
+        <w:rPr>
+          <w:color w:val="000000" w:themeColor="text1"/>
+        </w:rPr>
         <w:t xml:space="preserve"> allow you to have access. What I ended up doing was changing fiddler so that when a request was made to any </w:t>
       </w:r>
       <w:proofErr w:type="spellStart"/>
       <w:r>
+        <w:rPr>
+          <w:color w:val="000000" w:themeColor="text1"/>
+        </w:rPr>
         <w:t>url</w:t>
       </w:r>
       <w:proofErr w:type="spellEnd"/>
       <w:r>
+        <w:rPr>
+          <w:color w:val="000000" w:themeColor="text1"/>
+        </w:rPr>
         <w:t xml:space="preserve"> that contained the platforms </w:t>
       </w:r>
       <w:proofErr w:type="spellStart"/>
       <w:r>
+        <w:rPr>
+          <w:color w:val="000000" w:themeColor="text1"/>
+        </w:rPr>
         <w:t>url</w:t>
       </w:r>
       <w:proofErr w:type="spellEnd"/>
       <w:r>
+        <w:rPr>
+          <w:color w:val="000000" w:themeColor="text1"/>
+        </w:rPr>
         <w:t xml:space="preserve"> it automatically made a secondary request to get Auth0 to get bearer token and then changed the request that was going to our REST </w:t>
       </w:r>
       <w:proofErr w:type="spellStart"/>
       <w:r>
+        <w:rPr>
+          <w:color w:val="000000" w:themeColor="text1"/>
+        </w:rPr>
         <w:t>api</w:t>
       </w:r>
       <w:proofErr w:type="spellEnd"/>
       <w:r>
+        <w:rPr>
+          <w:color w:val="000000" w:themeColor="text1"/>
+        </w:rPr>
         <w:t xml:space="preserve"> to add the authentication header. It </w:t>
       </w:r>
       <w:proofErr w:type="spellStart"/>
       <w:r>
+        <w:rPr>
+          <w:color w:val="000000" w:themeColor="text1"/>
+        </w:rPr>
         <w:t>tooks</w:t>
       </w:r>
       <w:proofErr w:type="spellEnd"/>
       <w:r>
+        <w:rPr>
+          <w:color w:val="000000" w:themeColor="text1"/>
+        </w:rPr>
         <w:t xml:space="preserve"> a little figuring out at first because the fiddler scripting language is </w:t>
       </w:r>
       <w:proofErr w:type="spellStart"/>
       <w:r>
+        <w:rPr>
+          <w:color w:val="000000" w:themeColor="text1"/>
+        </w:rPr>
         <w:t>kinda</w:t>
       </w:r>
       <w:proofErr w:type="spellEnd"/>
       <w:r>
+        <w:rPr>
+          <w:color w:val="000000" w:themeColor="text1"/>
+        </w:rPr>
         <w:t xml:space="preserve"> funky about </w:t>
       </w:r>
       <w:proofErr w:type="gramStart"/>
       <w:r>
+        <w:rPr>
+          <w:color w:val="000000" w:themeColor="text1"/>
+        </w:rPr>
         <w:t>ordering</w:t>
       </w:r>
       <w:proofErr w:type="gramEnd"/>
       <w:r>
+        <w:rPr>
+          <w:color w:val="000000" w:themeColor="text1"/>
+        </w:rPr>
         <w:t xml:space="preserve"> but it ended up being a major time saver. I've also done something similar in </w:t>
       </w:r>
       <w:proofErr w:type="spellStart"/>
       <w:r>
+        <w:rPr>
+          <w:color w:val="000000" w:themeColor="text1"/>
+        </w:rPr>
         <w:t>POSTMan</w:t>
       </w:r>
       <w:proofErr w:type="spellEnd"/>
       <w:r>
+        <w:rPr>
+          <w:color w:val="000000" w:themeColor="text1"/>
+        </w:rPr>
         <w:t xml:space="preserve"> by chaining requests together, although I admit I've used it a lot less though.</w:t>
       </w:r>
     </w:p>
     <w:p>
       <w:pPr>
         <w:pStyle w:val="NormalWeb"/>
+        <w:rPr>
+          <w:color w:val="000000" w:themeColor="text1"/>
+        </w:rPr>
       </w:pPr>
+      <w:r>
+        <w:rPr>
+          <w:color w:val="000000" w:themeColor="text1"/>
+        </w:rPr>
+        <w:t xml:space="preserve">Reply to </w:t>
+      </w:r>
+      <w:proofErr w:type="spellStart"/>
+      <w:r>
+        <w:rPr>
+          <w:color w:val="000000" w:themeColor="text1"/>
+        </w:rPr>
+        <w:t>Chuan</w:t>
+      </w:r>
+      <w:proofErr w:type="spellEnd"/>
+      <w:r>
+        <w:rPr>
+          <w:color w:val="000000" w:themeColor="text1"/>
+        </w:rPr>
+        <w:t xml:space="preserve"> Chang in Hello</w:t>
+      </w:r>
+      <w:r>
+        <w:rPr>
+          <w:color w:val="000000" w:themeColor="text1"/>
+        </w:rPr>
+        <w:br/>
+      </w:r>
+      <w:r>
+        <w:rPr>
+          <w:color w:val="000000" w:themeColor="text1"/>
+        </w:rPr>
+        <w:br/>
+      </w:r>
+      <w:r>
+        <w:rPr>
+          <w:color w:val="000000" w:themeColor="text1"/>
+        </w:rPr>
+        <w:t>Hi John,</w:t>
+      </w:r>
+    </w:p>
+    <w:p>
+      <w:pPr>
+        <w:pStyle w:val="NormalWeb"/>
+        <w:rPr>
+          <w:color w:val="000000" w:themeColor="text1"/>
+        </w:rPr>
+      </w:pPr>
+      <w:r>
+        <w:rPr>
+          <w:color w:val="000000" w:themeColor="text1"/>
+        </w:rPr>
+        <w:t xml:space="preserve">       Congratulations on graduating this quarter! What do you plan to do after you're done?</w:t>
+      </w:r>
     </w:p>
     <w:sectPr>
       <w:pgSz w:w="12240" w:h="15840"/>

</xml_diff>